<commit_message>
Edited Lab2 and Lab3
Edited Lab2 and Lab3
</commit_message>
<xml_diff>
--- a/Lab2.docx
+++ b/Lab2.docx
@@ -170,7 +170,500 @@
           <w:szCs w:val="24"/>
           <w:rtl w:val="0"/>
         </w:rPr>
-        <w:t xml:space="preserve">«Анализ существующих подобных программных</w:t>
+        <w:t xml:space="preserve">«Создание IDEF0 и DFD диаграмм»</w:t>
+      </w:r>
+    </w:p>
+    <w:p>
+      <w:pPr>
+        <w:rPr>
+          <w:rFonts w:ascii="Times New Roman" w:cs="Times New Roman" w:eastAsia="Times New Roman" w:hAnsi="Times New Roman"/>
+          <w:sz w:val="24"/>
+          <w:szCs w:val="24"/>
+        </w:rPr>
+      </w:pPr>
+      <w:r>
+        <w:rPr>
+          <w:rtl w:val="0"/>
+        </w:rPr>
+      </w:r>
+    </w:p>
+    <w:p>
+      <w:pPr>
+        <w:rPr>
+          <w:rFonts w:ascii="Times New Roman" w:cs="Times New Roman" w:eastAsia="Times New Roman" w:hAnsi="Times New Roman"/>
+          <w:sz w:val="24"/>
+          <w:szCs w:val="24"/>
+        </w:rPr>
+      </w:pPr>
+      <w:r>
+        <w:rPr>
+          <w:rtl w:val="0"/>
+        </w:rPr>
+      </w:r>
+    </w:p>
+    <w:p>
+      <w:pPr>
+        <w:rPr>
+          <w:rFonts w:ascii="Times New Roman" w:cs="Times New Roman" w:eastAsia="Times New Roman" w:hAnsi="Times New Roman"/>
+          <w:sz w:val="24"/>
+          <w:szCs w:val="24"/>
+        </w:rPr>
+      </w:pPr>
+      <w:r>
+        <w:rPr>
+          <w:rtl w:val="0"/>
+        </w:rPr>
+      </w:r>
+    </w:p>
+    <w:p>
+      <w:pPr>
+        <w:rPr>
+          <w:rFonts w:ascii="Times New Roman" w:cs="Times New Roman" w:eastAsia="Times New Roman" w:hAnsi="Times New Roman"/>
+          <w:sz w:val="24"/>
+          <w:szCs w:val="24"/>
+        </w:rPr>
+      </w:pPr>
+      <w:r>
+        <w:rPr>
+          <w:rtl w:val="0"/>
+        </w:rPr>
+      </w:r>
+    </w:p>
+    <w:p>
+      <w:pPr>
+        <w:rPr>
+          <w:rFonts w:ascii="Times New Roman" w:cs="Times New Roman" w:eastAsia="Times New Roman" w:hAnsi="Times New Roman"/>
+          <w:sz w:val="24"/>
+          <w:szCs w:val="24"/>
+        </w:rPr>
+      </w:pPr>
+      <w:r>
+        <w:rPr>
+          <w:rtl w:val="0"/>
+        </w:rPr>
+      </w:r>
+    </w:p>
+    <w:p>
+      <w:pPr>
+        <w:rPr>
+          <w:rFonts w:ascii="Times New Roman" w:cs="Times New Roman" w:eastAsia="Times New Roman" w:hAnsi="Times New Roman"/>
+          <w:sz w:val="24"/>
+          <w:szCs w:val="24"/>
+        </w:rPr>
+      </w:pPr>
+      <w:r>
+        <w:rPr>
+          <w:rtl w:val="0"/>
+        </w:rPr>
+      </w:r>
+    </w:p>
+    <w:p>
+      <w:pPr>
+        <w:rPr>
+          <w:rFonts w:ascii="Times New Roman" w:cs="Times New Roman" w:eastAsia="Times New Roman" w:hAnsi="Times New Roman"/>
+          <w:sz w:val="24"/>
+          <w:szCs w:val="24"/>
+        </w:rPr>
+      </w:pPr>
+      <w:r>
+        <w:rPr>
+          <w:rtl w:val="0"/>
+        </w:rPr>
+      </w:r>
+    </w:p>
+    <w:p>
+      <w:pPr>
+        <w:rPr>
+          <w:rFonts w:ascii="Times New Roman" w:cs="Times New Roman" w:eastAsia="Times New Roman" w:hAnsi="Times New Roman"/>
+          <w:sz w:val="24"/>
+          <w:szCs w:val="24"/>
+        </w:rPr>
+      </w:pPr>
+      <w:r>
+        <w:rPr>
+          <w:rtl w:val="0"/>
+        </w:rPr>
+      </w:r>
+    </w:p>
+    <w:p>
+      <w:pPr>
+        <w:rPr>
+          <w:rFonts w:ascii="Times New Roman" w:cs="Times New Roman" w:eastAsia="Times New Roman" w:hAnsi="Times New Roman"/>
+          <w:sz w:val="24"/>
+          <w:szCs w:val="24"/>
+        </w:rPr>
+      </w:pPr>
+      <w:r>
+        <w:rPr>
+          <w:rtl w:val="0"/>
+        </w:rPr>
+      </w:r>
+    </w:p>
+    <w:p>
+      <w:pPr>
+        <w:rPr>
+          <w:rFonts w:ascii="Times New Roman" w:cs="Times New Roman" w:eastAsia="Times New Roman" w:hAnsi="Times New Roman"/>
+          <w:sz w:val="24"/>
+          <w:szCs w:val="24"/>
+        </w:rPr>
+      </w:pPr>
+      <w:r>
+        <w:rPr>
+          <w:rtl w:val="0"/>
+        </w:rPr>
+      </w:r>
+    </w:p>
+    <w:p>
+      <w:pPr>
+        <w:rPr>
+          <w:rFonts w:ascii="Times New Roman" w:cs="Times New Roman" w:eastAsia="Times New Roman" w:hAnsi="Times New Roman"/>
+          <w:sz w:val="24"/>
+          <w:szCs w:val="24"/>
+        </w:rPr>
+      </w:pPr>
+      <w:r>
+        <w:rPr>
+          <w:rtl w:val="0"/>
+        </w:rPr>
+      </w:r>
+    </w:p>
+    <w:p>
+      <w:pPr>
+        <w:rPr>
+          <w:rFonts w:ascii="Times New Roman" w:cs="Times New Roman" w:eastAsia="Times New Roman" w:hAnsi="Times New Roman"/>
+          <w:sz w:val="24"/>
+          <w:szCs w:val="24"/>
+        </w:rPr>
+      </w:pPr>
+      <w:r>
+        <w:rPr>
+          <w:rtl w:val="0"/>
+        </w:rPr>
+      </w:r>
+    </w:p>
+    <w:p>
+      <w:pPr>
+        <w:rPr>
+          <w:rFonts w:ascii="Times New Roman" w:cs="Times New Roman" w:eastAsia="Times New Roman" w:hAnsi="Times New Roman"/>
+          <w:sz w:val="24"/>
+          <w:szCs w:val="24"/>
+        </w:rPr>
+      </w:pPr>
+      <w:r>
+        <w:rPr>
+          <w:rtl w:val="0"/>
+        </w:rPr>
+      </w:r>
+    </w:p>
+    <w:p>
+      <w:pPr>
+        <w:rPr>
+          <w:rFonts w:ascii="Times New Roman" w:cs="Times New Roman" w:eastAsia="Times New Roman" w:hAnsi="Times New Roman"/>
+          <w:sz w:val="24"/>
+          <w:szCs w:val="24"/>
+        </w:rPr>
+      </w:pPr>
+      <w:r>
+        <w:rPr>
+          <w:rtl w:val="0"/>
+        </w:rPr>
+      </w:r>
+    </w:p>
+    <w:p>
+      <w:pPr>
+        <w:rPr>
+          <w:rFonts w:ascii="Times New Roman" w:cs="Times New Roman" w:eastAsia="Times New Roman" w:hAnsi="Times New Roman"/>
+          <w:sz w:val="24"/>
+          <w:szCs w:val="24"/>
+        </w:rPr>
+      </w:pPr>
+      <w:r>
+        <w:rPr>
+          <w:rtl w:val="0"/>
+        </w:rPr>
+      </w:r>
+    </w:p>
+    <w:p>
+      <w:pPr>
+        <w:rPr>
+          <w:rFonts w:ascii="Times New Roman" w:cs="Times New Roman" w:eastAsia="Times New Roman" w:hAnsi="Times New Roman"/>
+          <w:sz w:val="24"/>
+          <w:szCs w:val="24"/>
+        </w:rPr>
+      </w:pPr>
+      <w:r>
+        <w:rPr>
+          <w:rtl w:val="0"/>
+        </w:rPr>
+      </w:r>
+    </w:p>
+    <w:p>
+      <w:pPr>
+        <w:rPr>
+          <w:rFonts w:ascii="Times New Roman" w:cs="Times New Roman" w:eastAsia="Times New Roman" w:hAnsi="Times New Roman"/>
+          <w:sz w:val="24"/>
+          <w:szCs w:val="24"/>
+        </w:rPr>
+      </w:pPr>
+      <w:r>
+        <w:rPr>
+          <w:rtl w:val="0"/>
+        </w:rPr>
+      </w:r>
+    </w:p>
+    <w:p>
+      <w:pPr>
+        <w:rPr>
+          <w:rFonts w:ascii="Times New Roman" w:cs="Times New Roman" w:eastAsia="Times New Roman" w:hAnsi="Times New Roman"/>
+          <w:sz w:val="24"/>
+          <w:szCs w:val="24"/>
+        </w:rPr>
+      </w:pPr>
+      <w:r>
+        <w:rPr>
+          <w:rtl w:val="0"/>
+        </w:rPr>
+      </w:r>
+    </w:p>
+    <w:p>
+      <w:pPr>
+        <w:rPr>
+          <w:rFonts w:ascii="Times New Roman" w:cs="Times New Roman" w:eastAsia="Times New Roman" w:hAnsi="Times New Roman"/>
+          <w:sz w:val="24"/>
+          <w:szCs w:val="24"/>
+        </w:rPr>
+      </w:pPr>
+      <w:r>
+        <w:rPr>
+          <w:rtl w:val="0"/>
+        </w:rPr>
+      </w:r>
+    </w:p>
+    <w:p>
+      <w:pPr>
+        <w:rPr>
+          <w:rFonts w:ascii="Times New Roman" w:cs="Times New Roman" w:eastAsia="Times New Roman" w:hAnsi="Times New Roman"/>
+          <w:sz w:val="24"/>
+          <w:szCs w:val="24"/>
+        </w:rPr>
+      </w:pPr>
+      <w:r>
+        <w:rPr>
+          <w:rtl w:val="0"/>
+        </w:rPr>
+      </w:r>
+    </w:p>
+    <w:p>
+      <w:pPr>
+        <w:rPr>
+          <w:rFonts w:ascii="Times New Roman" w:cs="Times New Roman" w:eastAsia="Times New Roman" w:hAnsi="Times New Roman"/>
+          <w:sz w:val="24"/>
+          <w:szCs w:val="24"/>
+        </w:rPr>
+      </w:pPr>
+      <w:r>
+        <w:rPr>
+          <w:rtl w:val="0"/>
+        </w:rPr>
+      </w:r>
+    </w:p>
+    <w:p>
+      <w:pPr>
+        <w:rPr>
+          <w:rFonts w:ascii="Times New Roman" w:cs="Times New Roman" w:eastAsia="Times New Roman" w:hAnsi="Times New Roman"/>
+          <w:sz w:val="24"/>
+          <w:szCs w:val="24"/>
+        </w:rPr>
+      </w:pPr>
+      <w:r>
+        <w:rPr>
+          <w:rtl w:val="0"/>
+        </w:rPr>
+      </w:r>
+    </w:p>
+    <w:p>
+      <w:pPr>
+        <w:rPr>
+          <w:rFonts w:ascii="Times New Roman" w:cs="Times New Roman" w:eastAsia="Times New Roman" w:hAnsi="Times New Roman"/>
+          <w:sz w:val="24"/>
+          <w:szCs w:val="24"/>
+        </w:rPr>
+      </w:pPr>
+      <w:r>
+        <w:rPr>
+          <w:rtl w:val="0"/>
+        </w:rPr>
+      </w:r>
+    </w:p>
+    <w:p>
+      <w:pPr>
+        <w:jc w:val="right"/>
+        <w:rPr>
+          <w:rFonts w:ascii="Times New Roman" w:cs="Times New Roman" w:eastAsia="Times New Roman" w:hAnsi="Times New Roman"/>
+          <w:sz w:val="24"/>
+          <w:szCs w:val="24"/>
+        </w:rPr>
+      </w:pPr>
+      <w:r>
+        <w:rPr>
+          <w:rFonts w:ascii="Times New Roman" w:cs="Times New Roman" w:eastAsia="Times New Roman" w:hAnsi="Times New Roman"/>
+          <w:sz w:val="24"/>
+          <w:szCs w:val="24"/>
+          <w:rtl w:val="0"/>
+        </w:rPr>
+        <w:t xml:space="preserve">Выполнил:</w:t>
+      </w:r>
+    </w:p>
+    <w:p>
+      <w:pPr>
+        <w:jc w:val="right"/>
+        <w:rPr>
+          <w:rFonts w:ascii="Times New Roman" w:cs="Times New Roman" w:eastAsia="Times New Roman" w:hAnsi="Times New Roman"/>
+          <w:sz w:val="24"/>
+          <w:szCs w:val="24"/>
+        </w:rPr>
+      </w:pPr>
+      <w:r>
+        <w:rPr>
+          <w:rFonts w:ascii="Times New Roman" w:cs="Times New Roman" w:eastAsia="Times New Roman" w:hAnsi="Times New Roman"/>
+          <w:sz w:val="24"/>
+          <w:szCs w:val="24"/>
+          <w:rtl w:val="0"/>
+        </w:rPr>
+        <w:t xml:space="preserve">студент группы 181-321</w:t>
+      </w:r>
+    </w:p>
+    <w:p>
+      <w:pPr>
+        <w:jc w:val="right"/>
+        <w:rPr>
+          <w:rFonts w:ascii="Times New Roman" w:cs="Times New Roman" w:eastAsia="Times New Roman" w:hAnsi="Times New Roman"/>
+          <w:sz w:val="24"/>
+          <w:szCs w:val="24"/>
+        </w:rPr>
+      </w:pPr>
+      <w:r>
+        <w:rPr>
+          <w:rFonts w:ascii="Times New Roman" w:cs="Times New Roman" w:eastAsia="Times New Roman" w:hAnsi="Times New Roman"/>
+          <w:sz w:val="24"/>
+          <w:szCs w:val="24"/>
+          <w:rtl w:val="0"/>
+        </w:rPr>
+        <w:t xml:space="preserve">Гончаров А.</w:t>
+      </w:r>
+    </w:p>
+    <w:p>
+      <w:pPr>
+        <w:jc w:val="right"/>
+        <w:rPr>
+          <w:rFonts w:ascii="Times New Roman" w:cs="Times New Roman" w:eastAsia="Times New Roman" w:hAnsi="Times New Roman"/>
+          <w:sz w:val="24"/>
+          <w:szCs w:val="24"/>
+        </w:rPr>
+      </w:pPr>
+      <w:r>
+        <w:rPr>
+          <w:rFonts w:ascii="Times New Roman" w:cs="Times New Roman" w:eastAsia="Times New Roman" w:hAnsi="Times New Roman"/>
+          <w:sz w:val="24"/>
+          <w:szCs w:val="24"/>
+          <w:rtl w:val="0"/>
+        </w:rPr>
+        <w:t xml:space="preserve">Проверил:</w:t>
+      </w:r>
+    </w:p>
+    <w:p>
+      <w:pPr>
+        <w:jc w:val="right"/>
+        <w:rPr>
+          <w:rFonts w:ascii="Times New Roman" w:cs="Times New Roman" w:eastAsia="Times New Roman" w:hAnsi="Times New Roman"/>
+          <w:sz w:val="24"/>
+          <w:szCs w:val="24"/>
+        </w:rPr>
+      </w:pPr>
+      <w:r>
+        <w:rPr>
+          <w:rFonts w:ascii="Times New Roman" w:cs="Times New Roman" w:eastAsia="Times New Roman" w:hAnsi="Times New Roman"/>
+          <w:sz w:val="24"/>
+          <w:szCs w:val="24"/>
+          <w:rtl w:val="0"/>
+        </w:rPr>
+        <w:t xml:space="preserve">преподаватель кафедры инфокогнитивных технологий</w:t>
+      </w:r>
+    </w:p>
+    <w:p>
+      <w:pPr>
+        <w:jc w:val="right"/>
+        <w:rPr>
+          <w:rFonts w:ascii="Times New Roman" w:cs="Times New Roman" w:eastAsia="Times New Roman" w:hAnsi="Times New Roman"/>
+          <w:sz w:val="24"/>
+          <w:szCs w:val="24"/>
+        </w:rPr>
+      </w:pPr>
+      <w:r>
+        <w:rPr>
+          <w:rFonts w:ascii="Times New Roman" w:cs="Times New Roman" w:eastAsia="Times New Roman" w:hAnsi="Times New Roman"/>
+          <w:sz w:val="24"/>
+          <w:szCs w:val="24"/>
+          <w:rtl w:val="0"/>
+        </w:rPr>
+        <w:t xml:space="preserve">Будылина Е. А.</w:t>
+      </w:r>
+    </w:p>
+    <w:p>
+      <w:pPr>
+        <w:jc w:val="right"/>
+        <w:rPr>
+          <w:rFonts w:ascii="Times New Roman" w:cs="Times New Roman" w:eastAsia="Times New Roman" w:hAnsi="Times New Roman"/>
+          <w:sz w:val="24"/>
+          <w:szCs w:val="24"/>
+        </w:rPr>
+      </w:pPr>
+      <w:r>
+        <w:rPr>
+          <w:rtl w:val="0"/>
+        </w:rPr>
+      </w:r>
+    </w:p>
+    <w:p>
+      <w:pPr>
+        <w:rPr>
+          <w:rFonts w:ascii="Times New Roman" w:cs="Times New Roman" w:eastAsia="Times New Roman" w:hAnsi="Times New Roman"/>
+          <w:sz w:val="24"/>
+          <w:szCs w:val="24"/>
+        </w:rPr>
+      </w:pPr>
+      <w:r>
+        <w:rPr>
+          <w:rtl w:val="0"/>
+        </w:rPr>
+      </w:r>
+    </w:p>
+    <w:p>
+      <w:pPr>
+        <w:rPr>
+          <w:rFonts w:ascii="Times New Roman" w:cs="Times New Roman" w:eastAsia="Times New Roman" w:hAnsi="Times New Roman"/>
+          <w:sz w:val="24"/>
+          <w:szCs w:val="24"/>
+        </w:rPr>
+      </w:pPr>
+      <w:r>
+        <w:rPr>
+          <w:rtl w:val="0"/>
+        </w:rPr>
+      </w:r>
+    </w:p>
+    <w:p>
+      <w:pPr>
+        <w:rPr>
+          <w:rFonts w:ascii="Times New Roman" w:cs="Times New Roman" w:eastAsia="Times New Roman" w:hAnsi="Times New Roman"/>
+          <w:sz w:val="24"/>
+          <w:szCs w:val="24"/>
+        </w:rPr>
+      </w:pPr>
+      <w:r>
+        <w:rPr>
+          <w:rtl w:val="0"/>
+        </w:rPr>
       </w:r>
     </w:p>
     <w:p>
@@ -189,500 +682,7 @@
           <w:szCs w:val="24"/>
           <w:rtl w:val="0"/>
         </w:rPr>
-        <w:t xml:space="preserve">продуктов»</w:t>
-      </w:r>
-    </w:p>
-    <w:p>
-      <w:pPr>
-        <w:rPr>
-          <w:rFonts w:ascii="Times New Roman" w:cs="Times New Roman" w:eastAsia="Times New Roman" w:hAnsi="Times New Roman"/>
-          <w:sz w:val="24"/>
-          <w:szCs w:val="24"/>
-        </w:rPr>
-      </w:pPr>
-      <w:r>
-        <w:rPr>
-          <w:rtl w:val="0"/>
-        </w:rPr>
-      </w:r>
-    </w:p>
-    <w:p>
-      <w:pPr>
-        <w:rPr>
-          <w:rFonts w:ascii="Times New Roman" w:cs="Times New Roman" w:eastAsia="Times New Roman" w:hAnsi="Times New Roman"/>
-          <w:sz w:val="24"/>
-          <w:szCs w:val="24"/>
-        </w:rPr>
-      </w:pPr>
-      <w:r>
-        <w:rPr>
-          <w:rtl w:val="0"/>
-        </w:rPr>
-      </w:r>
-    </w:p>
-    <w:p>
-      <w:pPr>
-        <w:rPr>
-          <w:rFonts w:ascii="Times New Roman" w:cs="Times New Roman" w:eastAsia="Times New Roman" w:hAnsi="Times New Roman"/>
-          <w:sz w:val="24"/>
-          <w:szCs w:val="24"/>
-        </w:rPr>
-      </w:pPr>
-      <w:r>
-        <w:rPr>
-          <w:rtl w:val="0"/>
-        </w:rPr>
-      </w:r>
-    </w:p>
-    <w:p>
-      <w:pPr>
-        <w:rPr>
-          <w:rFonts w:ascii="Times New Roman" w:cs="Times New Roman" w:eastAsia="Times New Roman" w:hAnsi="Times New Roman"/>
-          <w:sz w:val="24"/>
-          <w:szCs w:val="24"/>
-        </w:rPr>
-      </w:pPr>
-      <w:r>
-        <w:rPr>
-          <w:rtl w:val="0"/>
-        </w:rPr>
-      </w:r>
-    </w:p>
-    <w:p>
-      <w:pPr>
-        <w:rPr>
-          <w:rFonts w:ascii="Times New Roman" w:cs="Times New Roman" w:eastAsia="Times New Roman" w:hAnsi="Times New Roman"/>
-          <w:sz w:val="24"/>
-          <w:szCs w:val="24"/>
-        </w:rPr>
-      </w:pPr>
-      <w:r>
-        <w:rPr>
-          <w:rtl w:val="0"/>
-        </w:rPr>
-      </w:r>
-    </w:p>
-    <w:p>
-      <w:pPr>
-        <w:rPr>
-          <w:rFonts w:ascii="Times New Roman" w:cs="Times New Roman" w:eastAsia="Times New Roman" w:hAnsi="Times New Roman"/>
-          <w:sz w:val="24"/>
-          <w:szCs w:val="24"/>
-        </w:rPr>
-      </w:pPr>
-      <w:r>
-        <w:rPr>
-          <w:rtl w:val="0"/>
-        </w:rPr>
-      </w:r>
-    </w:p>
-    <w:p>
-      <w:pPr>
-        <w:rPr>
-          <w:rFonts w:ascii="Times New Roman" w:cs="Times New Roman" w:eastAsia="Times New Roman" w:hAnsi="Times New Roman"/>
-          <w:sz w:val="24"/>
-          <w:szCs w:val="24"/>
-        </w:rPr>
-      </w:pPr>
-      <w:r>
-        <w:rPr>
-          <w:rtl w:val="0"/>
-        </w:rPr>
-      </w:r>
-    </w:p>
-    <w:p>
-      <w:pPr>
-        <w:rPr>
-          <w:rFonts w:ascii="Times New Roman" w:cs="Times New Roman" w:eastAsia="Times New Roman" w:hAnsi="Times New Roman"/>
-          <w:sz w:val="24"/>
-          <w:szCs w:val="24"/>
-        </w:rPr>
-      </w:pPr>
-      <w:r>
-        <w:rPr>
-          <w:rtl w:val="0"/>
-        </w:rPr>
-      </w:r>
-    </w:p>
-    <w:p>
-      <w:pPr>
-        <w:rPr>
-          <w:rFonts w:ascii="Times New Roman" w:cs="Times New Roman" w:eastAsia="Times New Roman" w:hAnsi="Times New Roman"/>
-          <w:sz w:val="24"/>
-          <w:szCs w:val="24"/>
-        </w:rPr>
-      </w:pPr>
-      <w:r>
-        <w:rPr>
-          <w:rtl w:val="0"/>
-        </w:rPr>
-      </w:r>
-    </w:p>
-    <w:p>
-      <w:pPr>
-        <w:rPr>
-          <w:rFonts w:ascii="Times New Roman" w:cs="Times New Roman" w:eastAsia="Times New Roman" w:hAnsi="Times New Roman"/>
-          <w:sz w:val="24"/>
-          <w:szCs w:val="24"/>
-        </w:rPr>
-      </w:pPr>
-      <w:r>
-        <w:rPr>
-          <w:rtl w:val="0"/>
-        </w:rPr>
-      </w:r>
-    </w:p>
-    <w:p>
-      <w:pPr>
-        <w:rPr>
-          <w:rFonts w:ascii="Times New Roman" w:cs="Times New Roman" w:eastAsia="Times New Roman" w:hAnsi="Times New Roman"/>
-          <w:sz w:val="24"/>
-          <w:szCs w:val="24"/>
-        </w:rPr>
-      </w:pPr>
-      <w:r>
-        <w:rPr>
-          <w:rtl w:val="0"/>
-        </w:rPr>
-      </w:r>
-    </w:p>
-    <w:p>
-      <w:pPr>
-        <w:rPr>
-          <w:rFonts w:ascii="Times New Roman" w:cs="Times New Roman" w:eastAsia="Times New Roman" w:hAnsi="Times New Roman"/>
-          <w:sz w:val="24"/>
-          <w:szCs w:val="24"/>
-        </w:rPr>
-      </w:pPr>
-      <w:r>
-        <w:rPr>
-          <w:rtl w:val="0"/>
-        </w:rPr>
-      </w:r>
-    </w:p>
-    <w:p>
-      <w:pPr>
-        <w:rPr>
-          <w:rFonts w:ascii="Times New Roman" w:cs="Times New Roman" w:eastAsia="Times New Roman" w:hAnsi="Times New Roman"/>
-          <w:sz w:val="24"/>
-          <w:szCs w:val="24"/>
-        </w:rPr>
-      </w:pPr>
-      <w:r>
-        <w:rPr>
-          <w:rtl w:val="0"/>
-        </w:rPr>
-      </w:r>
-    </w:p>
-    <w:p>
-      <w:pPr>
-        <w:rPr>
-          <w:rFonts w:ascii="Times New Roman" w:cs="Times New Roman" w:eastAsia="Times New Roman" w:hAnsi="Times New Roman"/>
-          <w:sz w:val="24"/>
-          <w:szCs w:val="24"/>
-        </w:rPr>
-      </w:pPr>
-      <w:r>
-        <w:rPr>
-          <w:rtl w:val="0"/>
-        </w:rPr>
-      </w:r>
-    </w:p>
-    <w:p>
-      <w:pPr>
-        <w:rPr>
-          <w:rFonts w:ascii="Times New Roman" w:cs="Times New Roman" w:eastAsia="Times New Roman" w:hAnsi="Times New Roman"/>
-          <w:sz w:val="24"/>
-          <w:szCs w:val="24"/>
-        </w:rPr>
-      </w:pPr>
-      <w:r>
-        <w:rPr>
-          <w:rtl w:val="0"/>
-        </w:rPr>
-      </w:r>
-    </w:p>
-    <w:p>
-      <w:pPr>
-        <w:rPr>
-          <w:rFonts w:ascii="Times New Roman" w:cs="Times New Roman" w:eastAsia="Times New Roman" w:hAnsi="Times New Roman"/>
-          <w:sz w:val="24"/>
-          <w:szCs w:val="24"/>
-        </w:rPr>
-      </w:pPr>
-      <w:r>
-        <w:rPr>
-          <w:rtl w:val="0"/>
-        </w:rPr>
-      </w:r>
-    </w:p>
-    <w:p>
-      <w:pPr>
-        <w:rPr>
-          <w:rFonts w:ascii="Times New Roman" w:cs="Times New Roman" w:eastAsia="Times New Roman" w:hAnsi="Times New Roman"/>
-          <w:sz w:val="24"/>
-          <w:szCs w:val="24"/>
-        </w:rPr>
-      </w:pPr>
-      <w:r>
-        <w:rPr>
-          <w:rtl w:val="0"/>
-        </w:rPr>
-      </w:r>
-    </w:p>
-    <w:p>
-      <w:pPr>
-        <w:rPr>
-          <w:rFonts w:ascii="Times New Roman" w:cs="Times New Roman" w:eastAsia="Times New Roman" w:hAnsi="Times New Roman"/>
-          <w:sz w:val="24"/>
-          <w:szCs w:val="24"/>
-        </w:rPr>
-      </w:pPr>
-      <w:r>
-        <w:rPr>
-          <w:rtl w:val="0"/>
-        </w:rPr>
-      </w:r>
-    </w:p>
-    <w:p>
-      <w:pPr>
-        <w:rPr>
-          <w:rFonts w:ascii="Times New Roman" w:cs="Times New Roman" w:eastAsia="Times New Roman" w:hAnsi="Times New Roman"/>
-          <w:sz w:val="24"/>
-          <w:szCs w:val="24"/>
-        </w:rPr>
-      </w:pPr>
-      <w:r>
-        <w:rPr>
-          <w:rtl w:val="0"/>
-        </w:rPr>
-      </w:r>
-    </w:p>
-    <w:p>
-      <w:pPr>
-        <w:rPr>
-          <w:rFonts w:ascii="Times New Roman" w:cs="Times New Roman" w:eastAsia="Times New Roman" w:hAnsi="Times New Roman"/>
-          <w:sz w:val="24"/>
-          <w:szCs w:val="24"/>
-        </w:rPr>
-      </w:pPr>
-      <w:r>
-        <w:rPr>
-          <w:rtl w:val="0"/>
-        </w:rPr>
-      </w:r>
-    </w:p>
-    <w:p>
-      <w:pPr>
-        <w:rPr>
-          <w:rFonts w:ascii="Times New Roman" w:cs="Times New Roman" w:eastAsia="Times New Roman" w:hAnsi="Times New Roman"/>
-          <w:sz w:val="24"/>
-          <w:szCs w:val="24"/>
-        </w:rPr>
-      </w:pPr>
-      <w:r>
-        <w:rPr>
-          <w:rtl w:val="0"/>
-        </w:rPr>
-      </w:r>
-    </w:p>
-    <w:p>
-      <w:pPr>
-        <w:rPr>
-          <w:rFonts w:ascii="Times New Roman" w:cs="Times New Roman" w:eastAsia="Times New Roman" w:hAnsi="Times New Roman"/>
-          <w:sz w:val="24"/>
-          <w:szCs w:val="24"/>
-        </w:rPr>
-      </w:pPr>
-      <w:r>
-        <w:rPr>
-          <w:rtl w:val="0"/>
-        </w:rPr>
-      </w:r>
-    </w:p>
-    <w:p>
-      <w:pPr>
-        <w:rPr>
-          <w:rFonts w:ascii="Times New Roman" w:cs="Times New Roman" w:eastAsia="Times New Roman" w:hAnsi="Times New Roman"/>
-          <w:sz w:val="24"/>
-          <w:szCs w:val="24"/>
-        </w:rPr>
-      </w:pPr>
-      <w:r>
-        <w:rPr>
-          <w:rtl w:val="0"/>
-        </w:rPr>
-      </w:r>
-    </w:p>
-    <w:p>
-      <w:pPr>
-        <w:jc w:val="right"/>
-        <w:rPr>
-          <w:rFonts w:ascii="Times New Roman" w:cs="Times New Roman" w:eastAsia="Times New Roman" w:hAnsi="Times New Roman"/>
-          <w:sz w:val="24"/>
-          <w:szCs w:val="24"/>
-        </w:rPr>
-      </w:pPr>
-      <w:r>
-        <w:rPr>
-          <w:rFonts w:ascii="Times New Roman" w:cs="Times New Roman" w:eastAsia="Times New Roman" w:hAnsi="Times New Roman"/>
-          <w:sz w:val="24"/>
-          <w:szCs w:val="24"/>
-          <w:rtl w:val="0"/>
-        </w:rPr>
-        <w:t xml:space="preserve">Выполнил:</w:t>
-      </w:r>
-    </w:p>
-    <w:p>
-      <w:pPr>
-        <w:jc w:val="right"/>
-        <w:rPr>
-          <w:rFonts w:ascii="Times New Roman" w:cs="Times New Roman" w:eastAsia="Times New Roman" w:hAnsi="Times New Roman"/>
-          <w:sz w:val="24"/>
-          <w:szCs w:val="24"/>
-        </w:rPr>
-      </w:pPr>
-      <w:r>
-        <w:rPr>
-          <w:rFonts w:ascii="Times New Roman" w:cs="Times New Roman" w:eastAsia="Times New Roman" w:hAnsi="Times New Roman"/>
-          <w:sz w:val="24"/>
-          <w:szCs w:val="24"/>
-          <w:rtl w:val="0"/>
-        </w:rPr>
-        <w:t xml:space="preserve">студент группы 181-321</w:t>
-      </w:r>
-    </w:p>
-    <w:p>
-      <w:pPr>
-        <w:jc w:val="right"/>
-        <w:rPr>
-          <w:rFonts w:ascii="Times New Roman" w:cs="Times New Roman" w:eastAsia="Times New Roman" w:hAnsi="Times New Roman"/>
-          <w:sz w:val="24"/>
-          <w:szCs w:val="24"/>
-        </w:rPr>
-      </w:pPr>
-      <w:r>
-        <w:rPr>
-          <w:rFonts w:ascii="Times New Roman" w:cs="Times New Roman" w:eastAsia="Times New Roman" w:hAnsi="Times New Roman"/>
-          <w:sz w:val="24"/>
-          <w:szCs w:val="24"/>
-          <w:rtl w:val="0"/>
-        </w:rPr>
-        <w:t xml:space="preserve">Гончаров А.</w:t>
-      </w:r>
-    </w:p>
-    <w:p>
-      <w:pPr>
-        <w:jc w:val="right"/>
-        <w:rPr>
-          <w:rFonts w:ascii="Times New Roman" w:cs="Times New Roman" w:eastAsia="Times New Roman" w:hAnsi="Times New Roman"/>
-          <w:sz w:val="24"/>
-          <w:szCs w:val="24"/>
-        </w:rPr>
-      </w:pPr>
-      <w:r>
-        <w:rPr>
-          <w:rFonts w:ascii="Times New Roman" w:cs="Times New Roman" w:eastAsia="Times New Roman" w:hAnsi="Times New Roman"/>
-          <w:sz w:val="24"/>
-          <w:szCs w:val="24"/>
-          <w:rtl w:val="0"/>
-        </w:rPr>
-        <w:t xml:space="preserve">Проверил:</w:t>
-      </w:r>
-    </w:p>
-    <w:p>
-      <w:pPr>
-        <w:jc w:val="right"/>
-        <w:rPr>
-          <w:rFonts w:ascii="Times New Roman" w:cs="Times New Roman" w:eastAsia="Times New Roman" w:hAnsi="Times New Roman"/>
-          <w:sz w:val="24"/>
-          <w:szCs w:val="24"/>
-        </w:rPr>
-      </w:pPr>
-      <w:r>
-        <w:rPr>
-          <w:rFonts w:ascii="Times New Roman" w:cs="Times New Roman" w:eastAsia="Times New Roman" w:hAnsi="Times New Roman"/>
-          <w:sz w:val="24"/>
-          <w:szCs w:val="24"/>
-          <w:rtl w:val="0"/>
-        </w:rPr>
-        <w:t xml:space="preserve">преподаватель кафедры инфокогнитивных технологий</w:t>
-      </w:r>
-    </w:p>
-    <w:p>
-      <w:pPr>
-        <w:jc w:val="right"/>
-        <w:rPr>
-          <w:rFonts w:ascii="Times New Roman" w:cs="Times New Roman" w:eastAsia="Times New Roman" w:hAnsi="Times New Roman"/>
-          <w:sz w:val="24"/>
-          <w:szCs w:val="24"/>
-        </w:rPr>
-      </w:pPr>
-      <w:r>
-        <w:rPr>
-          <w:rFonts w:ascii="Times New Roman" w:cs="Times New Roman" w:eastAsia="Times New Roman" w:hAnsi="Times New Roman"/>
-          <w:sz w:val="24"/>
-          <w:szCs w:val="24"/>
-          <w:rtl w:val="0"/>
-        </w:rPr>
-        <w:t xml:space="preserve">Будылина Е. А.</w:t>
-      </w:r>
-    </w:p>
-    <w:p>
-      <w:pPr>
-        <w:jc w:val="right"/>
-        <w:rPr>
-          <w:rFonts w:ascii="Times New Roman" w:cs="Times New Roman" w:eastAsia="Times New Roman" w:hAnsi="Times New Roman"/>
-          <w:sz w:val="24"/>
-          <w:szCs w:val="24"/>
-        </w:rPr>
-      </w:pPr>
-      <w:r>
-        <w:rPr>
-          <w:rtl w:val="0"/>
-        </w:rPr>
-      </w:r>
-    </w:p>
-    <w:p>
-      <w:pPr>
-        <w:rPr>
-          <w:rFonts w:ascii="Times New Roman" w:cs="Times New Roman" w:eastAsia="Times New Roman" w:hAnsi="Times New Roman"/>
-          <w:sz w:val="24"/>
-          <w:szCs w:val="24"/>
-        </w:rPr>
-      </w:pPr>
-      <w:r>
-        <w:rPr>
-          <w:rtl w:val="0"/>
-        </w:rPr>
-      </w:r>
-    </w:p>
-    <w:p>
-      <w:pPr>
-        <w:rPr>
-          <w:rFonts w:ascii="Times New Roman" w:cs="Times New Roman" w:eastAsia="Times New Roman" w:hAnsi="Times New Roman"/>
-          <w:sz w:val="24"/>
-          <w:szCs w:val="24"/>
-        </w:rPr>
-      </w:pPr>
-      <w:r>
-        <w:rPr>
-          <w:rtl w:val="0"/>
-        </w:rPr>
-      </w:r>
-    </w:p>
-    <w:p>
-      <w:pPr>
-        <w:rPr>
-          <w:rFonts w:ascii="Times New Roman" w:cs="Times New Roman" w:eastAsia="Times New Roman" w:hAnsi="Times New Roman"/>
-          <w:sz w:val="24"/>
-          <w:szCs w:val="24"/>
-        </w:rPr>
-      </w:pPr>
-      <w:r>
-        <w:rPr>
-          <w:rtl w:val="0"/>
-        </w:rPr>
+        <w:t xml:space="preserve">Москва, 2020 год</w:t>
       </w:r>
     </w:p>
     <w:p>
@@ -696,12 +696,8 @@
       </w:pPr>
       <w:r>
         <w:rPr>
-          <w:rFonts w:ascii="Times New Roman" w:cs="Times New Roman" w:eastAsia="Times New Roman" w:hAnsi="Times New Roman"/>
-          <w:sz w:val="24"/>
-          <w:szCs w:val="24"/>
-          <w:rtl w:val="0"/>
-        </w:rPr>
-        <w:t xml:space="preserve">Москва, 2020 год</w:t>
+          <w:rtl w:val="0"/>
+        </w:rPr>
       </w:r>
     </w:p>
     <w:p>
@@ -721,21 +717,7 @@
     </w:p>
     <w:p>
       <w:pPr>
-        <w:jc w:val="center"/>
-        <w:rPr>
-          <w:rFonts w:ascii="Times New Roman" w:cs="Times New Roman" w:eastAsia="Times New Roman" w:hAnsi="Times New Roman"/>
-          <w:sz w:val="24"/>
-          <w:szCs w:val="24"/>
-        </w:rPr>
-      </w:pPr>
-      <w:r>
-        <w:rPr>
-          <w:rtl w:val="0"/>
-        </w:rPr>
-      </w:r>
-    </w:p>
-    <w:p>
-      <w:pPr>
+        <w:jc w:val="both"/>
         <w:rPr>
           <w:rFonts w:ascii="Times New Roman" w:cs="Times New Roman" w:eastAsia="Times New Roman" w:hAnsi="Times New Roman"/>
           <w:sz w:val="24"/>
@@ -754,6 +736,7 @@
     </w:p>
     <w:p>
       <w:pPr>
+        <w:jc w:val="both"/>
         <w:rPr>
           <w:rFonts w:ascii="Times New Roman" w:cs="Times New Roman" w:eastAsia="Times New Roman" w:hAnsi="Times New Roman"/>
           <w:sz w:val="24"/>
@@ -772,20 +755,22 @@
     </w:p>
     <w:p>
       <w:pPr>
-        <w:rPr>
-          <w:rFonts w:ascii="Times New Roman" w:cs="Times New Roman" w:eastAsia="Times New Roman" w:hAnsi="Times New Roman"/>
-          <w:sz w:val="24"/>
-          <w:szCs w:val="24"/>
-        </w:rPr>
-      </w:pPr>
-      <w:r>
-        <w:rPr>
-          <w:rtl w:val="0"/>
-        </w:rPr>
-      </w:r>
-    </w:p>
-    <w:p>
-      <w:pPr>
+        <w:jc w:val="both"/>
+        <w:rPr>
+          <w:rFonts w:ascii="Times New Roman" w:cs="Times New Roman" w:eastAsia="Times New Roman" w:hAnsi="Times New Roman"/>
+          <w:sz w:val="24"/>
+          <w:szCs w:val="24"/>
+        </w:rPr>
+      </w:pPr>
+      <w:r>
+        <w:rPr>
+          <w:rtl w:val="0"/>
+        </w:rPr>
+      </w:r>
+    </w:p>
+    <w:p>
+      <w:pPr>
+        <w:jc w:val="both"/>
         <w:rPr>
           <w:rFonts w:ascii="Times New Roman" w:cs="Times New Roman" w:eastAsia="Times New Roman" w:hAnsi="Times New Roman"/>
           <w:sz w:val="24"/>
@@ -804,6 +789,7 @@
     </w:p>
     <w:p>
       <w:pPr>
+        <w:jc w:val="both"/>
         <w:rPr>
           <w:rFonts w:ascii="Times New Roman" w:cs="Times New Roman" w:eastAsia="Times New Roman" w:hAnsi="Times New Roman"/>
           <w:sz w:val="24"/>
@@ -822,6 +808,7 @@
     </w:p>
     <w:p>
       <w:pPr>
+        <w:jc w:val="both"/>
         <w:rPr>
           <w:rFonts w:ascii="Times New Roman" w:cs="Times New Roman" w:eastAsia="Times New Roman" w:hAnsi="Times New Roman"/>
           <w:sz w:val="24"/>
@@ -840,20 +827,22 @@
     </w:p>
     <w:p>
       <w:pPr>
-        <w:rPr>
-          <w:rFonts w:ascii="Times New Roman" w:cs="Times New Roman" w:eastAsia="Times New Roman" w:hAnsi="Times New Roman"/>
-          <w:sz w:val="24"/>
-          <w:szCs w:val="24"/>
-        </w:rPr>
-      </w:pPr>
-      <w:r>
-        <w:rPr>
-          <w:rtl w:val="0"/>
-        </w:rPr>
-      </w:r>
-    </w:p>
-    <w:p>
-      <w:pPr>
+        <w:jc w:val="both"/>
+        <w:rPr>
+          <w:rFonts w:ascii="Times New Roman" w:cs="Times New Roman" w:eastAsia="Times New Roman" w:hAnsi="Times New Roman"/>
+          <w:sz w:val="24"/>
+          <w:szCs w:val="24"/>
+        </w:rPr>
+      </w:pPr>
+      <w:r>
+        <w:rPr>
+          <w:rtl w:val="0"/>
+        </w:rPr>
+      </w:r>
+    </w:p>
+    <w:p>
+      <w:pPr>
+        <w:jc w:val="both"/>
         <w:rPr>
           <w:rFonts w:ascii="Times New Roman" w:cs="Times New Roman" w:eastAsia="Times New Roman" w:hAnsi="Times New Roman"/>
           <w:sz w:val="24"/>
@@ -872,6 +861,7 @@
     </w:p>
     <w:p>
       <w:pPr>
+        <w:jc w:val="both"/>
         <w:rPr>
           <w:rFonts w:ascii="Times New Roman" w:cs="Times New Roman" w:eastAsia="Times New Roman" w:hAnsi="Times New Roman"/>
           <w:sz w:val="24"/>
@@ -890,6 +880,7 @@
     </w:p>
     <w:p>
       <w:pPr>
+        <w:jc w:val="both"/>
         <w:rPr>
           <w:rFonts w:ascii="Times New Roman" w:cs="Times New Roman" w:eastAsia="Times New Roman" w:hAnsi="Times New Roman"/>
           <w:color w:val="1a1a1a"/>
@@ -910,21 +901,23 @@
     </w:p>
     <w:p>
       <w:pPr>
-        <w:rPr>
-          <w:rFonts w:ascii="Times New Roman" w:cs="Times New Roman" w:eastAsia="Times New Roman" w:hAnsi="Times New Roman"/>
-          <w:color w:val="1a1a1a"/>
-          <w:sz w:val="24"/>
-          <w:szCs w:val="24"/>
-        </w:rPr>
-      </w:pPr>
-      <w:r>
-        <w:rPr>
-          <w:rtl w:val="0"/>
-        </w:rPr>
-      </w:r>
-    </w:p>
-    <w:p>
-      <w:pPr>
+        <w:jc w:val="both"/>
+        <w:rPr>
+          <w:rFonts w:ascii="Times New Roman" w:cs="Times New Roman" w:eastAsia="Times New Roman" w:hAnsi="Times New Roman"/>
+          <w:color w:val="1a1a1a"/>
+          <w:sz w:val="24"/>
+          <w:szCs w:val="24"/>
+        </w:rPr>
+      </w:pPr>
+      <w:r>
+        <w:rPr>
+          <w:rtl w:val="0"/>
+        </w:rPr>
+      </w:r>
+    </w:p>
+    <w:p>
+      <w:pPr>
+        <w:jc w:val="both"/>
         <w:rPr>
           <w:rFonts w:ascii="Times New Roman" w:cs="Times New Roman" w:eastAsia="Times New Roman" w:hAnsi="Times New Roman"/>
           <w:color w:val="1a1a1a"/>
@@ -978,21 +971,23 @@
     </w:p>
     <w:p>
       <w:pPr>
-        <w:rPr>
-          <w:rFonts w:ascii="Times New Roman" w:cs="Times New Roman" w:eastAsia="Times New Roman" w:hAnsi="Times New Roman"/>
-          <w:color w:val="1a1a1a"/>
-          <w:sz w:val="24"/>
-          <w:szCs w:val="24"/>
-        </w:rPr>
-      </w:pPr>
-      <w:r>
-        <w:rPr>
-          <w:rtl w:val="0"/>
-        </w:rPr>
-      </w:r>
-    </w:p>
-    <w:p>
-      <w:pPr>
+        <w:jc w:val="both"/>
+        <w:rPr>
+          <w:rFonts w:ascii="Times New Roman" w:cs="Times New Roman" w:eastAsia="Times New Roman" w:hAnsi="Times New Roman"/>
+          <w:color w:val="1a1a1a"/>
+          <w:sz w:val="24"/>
+          <w:szCs w:val="24"/>
+        </w:rPr>
+      </w:pPr>
+      <w:r>
+        <w:rPr>
+          <w:rtl w:val="0"/>
+        </w:rPr>
+      </w:r>
+    </w:p>
+    <w:p>
+      <w:pPr>
+        <w:jc w:val="both"/>
         <w:rPr>
           <w:rFonts w:ascii="Times New Roman" w:cs="Times New Roman" w:eastAsia="Times New Roman" w:hAnsi="Times New Roman"/>
           <w:color w:val="1a1a1a"/>
@@ -1078,6 +1073,7 @@
     </w:p>
     <w:p>
       <w:pPr>
+        <w:jc w:val="both"/>
         <w:rPr>
           <w:rFonts w:ascii="Times New Roman" w:cs="Times New Roman" w:eastAsia="Times New Roman" w:hAnsi="Times New Roman"/>
           <w:color w:val="1a1a1a"/>
@@ -1098,21 +1094,23 @@
     </w:p>
     <w:p>
       <w:pPr>
-        <w:rPr>
-          <w:rFonts w:ascii="Times New Roman" w:cs="Times New Roman" w:eastAsia="Times New Roman" w:hAnsi="Times New Roman"/>
-          <w:color w:val="1a1a1a"/>
-          <w:sz w:val="24"/>
-          <w:szCs w:val="24"/>
-        </w:rPr>
-      </w:pPr>
-      <w:r>
-        <w:rPr>
-          <w:rtl w:val="0"/>
-        </w:rPr>
-      </w:r>
-    </w:p>
-    <w:p>
-      <w:pPr>
+        <w:jc w:val="both"/>
+        <w:rPr>
+          <w:rFonts w:ascii="Times New Roman" w:cs="Times New Roman" w:eastAsia="Times New Roman" w:hAnsi="Times New Roman"/>
+          <w:color w:val="1a1a1a"/>
+          <w:sz w:val="24"/>
+          <w:szCs w:val="24"/>
+        </w:rPr>
+      </w:pPr>
+      <w:r>
+        <w:rPr>
+          <w:rtl w:val="0"/>
+        </w:rPr>
+      </w:r>
+    </w:p>
+    <w:p>
+      <w:pPr>
+        <w:jc w:val="both"/>
         <w:rPr>
           <w:rFonts w:ascii="Times New Roman" w:cs="Times New Roman" w:eastAsia="Times New Roman" w:hAnsi="Times New Roman"/>
           <w:color w:val="1a1a1a"/>
@@ -1495,6 +1493,7 @@
     </w:p>
     <w:p>
       <w:pPr>
+        <w:jc w:val="both"/>
         <w:rPr>
           <w:rFonts w:ascii="Times New Roman" w:cs="Times New Roman" w:eastAsia="Times New Roman" w:hAnsi="Times New Roman"/>
           <w:sz w:val="24"/>
@@ -1513,6 +1512,7 @@
     </w:p>
     <w:p>
       <w:pPr>
+        <w:jc w:val="both"/>
         <w:rPr>
           <w:rFonts w:ascii="Times New Roman" w:cs="Times New Roman" w:eastAsia="Times New Roman" w:hAnsi="Times New Roman"/>
           <w:sz w:val="24"/>
@@ -1531,6 +1531,7 @@
     </w:p>
     <w:p>
       <w:pPr>
+        <w:jc w:val="both"/>
         <w:rPr>
           <w:rFonts w:ascii="Times New Roman" w:cs="Times New Roman" w:eastAsia="Times New Roman" w:hAnsi="Times New Roman"/>
           <w:sz w:val="24"/>

</xml_diff>